<commit_message>
new design test cases for kaskad
</commit_message>
<xml_diff>
--- a/Тест-кейсы 7024 Demo-2.docx
+++ b/Тест-кейсы 7024 Demo-2.docx
@@ -589,48 +589,6 @@
           </w:p>
         </w:tc>
       </w:tr>
-      <w:tr>
-        <w:tc>
-          <w:tcPr>
-            <w:tcW w:w="392" w:type="dxa"/>
-          </w:tcPr>
-          <w:p>
-            <w:pPr>
-              <w:rPr>
-                <w:rFonts w:ascii="Times New Roman" w:eastAsia="Times New Roman" w:hAnsi="Times New Roman" w:cs="Times New Roman"/>
-                <w:sz w:val="24"/>
-              </w:rPr>
-            </w:pPr>
-            <w:r>
-              <w:rPr>
-                <w:rFonts w:ascii="Times New Roman" w:eastAsia="Times New Roman" w:hAnsi="Times New Roman" w:cs="Times New Roman"/>
-                <w:sz w:val="24"/>
-              </w:rPr>
-              <w:t>2</w:t>
-            </w:r>
-          </w:p>
-        </w:tc>
-        <w:tc>
-          <w:tcPr>
-            <w:tcW w:w="9179" w:type="dxa"/>
-          </w:tcPr>
-          <w:p>
-            <w:pPr>
-              <w:rPr>
-                <w:rFonts w:ascii="Times New Roman" w:eastAsia="Times New Roman" w:hAnsi="Times New Roman" w:cs="Times New Roman"/>
-                <w:sz w:val="24"/>
-              </w:rPr>
-            </w:pPr>
-            <w:r>
-              <w:rPr>
-                <w:rFonts w:ascii="Times New Roman" w:eastAsia="Times New Roman" w:hAnsi="Times New Roman" w:cs="Times New Roman"/>
-                <w:sz w:val="24"/>
-              </w:rPr>
-              <w:t xml:space="preserve">Следовать всем </w:t>
-            </w:r>
-          </w:p>
-        </w:tc>
-      </w:tr>
     </w:tbl>
     <w:p>
       <w:pPr>
@@ -1469,6 +1427,17 @@
           <w:sz w:val="24"/>
         </w:rPr>
       </w:pPr>
+    </w:p>
+    <w:p>
+      <w:pPr>
+        <w:rPr>
+          <w:rFonts w:ascii="Times New Roman" w:eastAsia="Times New Roman" w:hAnsi="Times New Roman" w:cs="Times New Roman"/>
+          <w:b/>
+          <w:sz w:val="24"/>
+        </w:rPr>
+      </w:pPr>
+      <w:bookmarkStart w:id="0" w:name="_GoBack"/>
+      <w:bookmarkEnd w:id="0"/>
     </w:p>
     <w:p>
       <w:pPr>
@@ -2334,8 +2303,6 @@
               </w:rPr>
               <w:t>MRTDD</w:t>
             </w:r>
-            <w:bookmarkStart w:id="0" w:name="_GoBack"/>
-            <w:bookmarkEnd w:id="0"/>
             <w:r>
               <w:rPr>
                 <w:rFonts w:ascii="Times New Roman" w:eastAsia="Times New Roman" w:hAnsi="Times New Roman" w:cs="Times New Roman"/>

</xml_diff>